<commit_message>
Updated versions of supporting documentation.
</commit_message>
<xml_diff>
--- a/documentation/Meeting_Minutes/Medfinder - Requirements Review - 2015-06-23.docx
+++ b/documentation/Meeting_Minutes/Medfinder - Requirements Review - 2015-06-23.docx
@@ -3,17 +3,22 @@
 <w:document xmlns:wpc="http://schemas.microsoft.com/office/word/2010/wordprocessingCanvas" xmlns:mc="http://schemas.openxmlformats.org/markup-compatibility/2006" xmlns:o="urn:schemas-microsoft-com:office:office" xmlns:r="http://schemas.openxmlformats.org/officeDocument/2006/relationships" xmlns:m="http://schemas.openxmlformats.org/officeDocument/2006/math" xmlns:v="urn:schemas-microsoft-com:vml" xmlns:wp14="http://schemas.microsoft.com/office/word/2010/wordprocessingDrawing" xmlns:wp="http://schemas.openxmlformats.org/drawingml/2006/wordprocessingDrawing" xmlns:w10="urn:schemas-microsoft-com:office:word" xmlns:w="http://schemas.openxmlformats.org/wordprocessingml/2006/main" xmlns:w14="http://schemas.microsoft.com/office/word/2010/wordml" xmlns:w15="http://schemas.microsoft.com/office/word/2012/wordml" xmlns:wpg="http://schemas.microsoft.com/office/word/2010/wordprocessingGroup" xmlns:wpi="http://schemas.microsoft.com/office/word/2010/wordprocessingInk" xmlns:wne="http://schemas.microsoft.com/office/word/2006/wordml" xmlns:wps="http://schemas.microsoft.com/office/word/2010/wordprocessingShape" mc:Ignorable="w14 w15 wp14">
   <w:body>
     <w:p>
-      <w:pPr>
-        <w:jc w:val="right"/>
-      </w:pPr>
       <w:r>
         <w:rPr>
           <w:noProof/>
         </w:rPr>
         <w:drawing>
-          <wp:inline distT="0" distB="0" distL="0" distR="0" wp14:anchorId="72BE133D" wp14:editId="00F4FA35">
-            <wp:extent cx="1876425" cy="246089"/>
-            <wp:effectExtent l="0" t="0" r="0" b="1905"/>
+          <wp:anchor distT="0" distB="0" distL="114300" distR="114300" simplePos="0" relativeHeight="251658240" behindDoc="0" locked="0" layoutInCell="1" allowOverlap="1" wp14:anchorId="7F25462C" wp14:editId="640D47F4">
+            <wp:simplePos x="5253355" y="636905"/>
+            <wp:positionH relativeFrom="column">
+              <wp:align>right</wp:align>
+            </wp:positionH>
+            <wp:positionV relativeFrom="paragraph">
+              <wp:align>top</wp:align>
+            </wp:positionV>
+            <wp:extent cx="1876425" cy="245745"/>
+            <wp:effectExtent l="0" t="0" r="9525" b="1905"/>
+            <wp:wrapSquare wrapText="bothSides"/>
             <wp:docPr id="2" name="Picture 2" descr="C:\work\documents\Graphics\Harmonia Logo (green and purple)\HarmoniaLogo2014-logo-only-transparent-small.png"/>
             <wp:cNvGraphicFramePr>
               <a:graphicFrameLocks xmlns:a="http://schemas.openxmlformats.org/drawingml/2006/main" noChangeAspect="1"/>
@@ -43,7 +48,7 @@
                   <pic:spPr bwMode="auto">
                     <a:xfrm>
                       <a:off x="0" y="0"/>
-                      <a:ext cx="2048105" cy="268604"/>
+                      <a:ext cx="1876425" cy="245745"/>
                     </a:xfrm>
                     <a:prstGeom prst="rect">
                       <a:avLst/>
@@ -56,8 +61,11 @@
                 </pic:pic>
               </a:graphicData>
             </a:graphic>
-          </wp:inline>
+          </wp:anchor>
         </w:drawing>
+      </w:r>
+      <w:r>
+        <w:br w:type="textWrapping" w:clear="all"/>
       </w:r>
     </w:p>
     <w:p>
@@ -117,6 +125,7 @@
                 <w:szCs w:val="44"/>
               </w:rPr>
             </w:pPr>
+            <w:proofErr w:type="spellStart"/>
             <w:r>
               <w:rPr>
                 <w:rFonts w:asciiTheme="minorHAnsi" w:hAnsiTheme="minorHAnsi" w:cstheme="minorHAnsi"/>
@@ -124,8 +133,9 @@
                 <w:sz w:val="44"/>
                 <w:szCs w:val="44"/>
               </w:rPr>
-              <w:t>PAR</w:t>
+              <w:t>MedFinder</w:t>
             </w:r>
+            <w:proofErr w:type="spellEnd"/>
           </w:p>
           <w:p/>
         </w:tc>
@@ -397,7 +407,7 @@
                     </w:tabs>
                   </w:pPr>
                   <w:r>
-                    <w:t>Julie Campbell</w:t>
+                    <w:t>Marc Abrams</w:t>
                   </w:r>
                 </w:p>
               </w:tc>
@@ -472,8 +482,13 @@
                     </w:tabs>
                   </w:pPr>
                   <w:r>
-                    <w:t>Jeff Anway</w:t>
+                    <w:t xml:space="preserve">Jeff </w:t>
                   </w:r>
+                  <w:proofErr w:type="spellStart"/>
+                  <w:r>
+                    <w:t>Anway</w:t>
+                  </w:r>
+                  <w:proofErr w:type="spellEnd"/>
                 </w:p>
               </w:tc>
               <w:tc>
@@ -632,7 +647,10 @@
         </w:numPr>
       </w:pPr>
       <w:r>
-        <w:t>U003: Remove indication as criteria. Just search for medication specifically.</w:t>
+        <w:t>U003: Remove indication as criteria. Just search for medication specifically</w:t>
+      </w:r>
+      <w:r>
+        <w:t>.</w:t>
       </w:r>
     </w:p>
     <w:p>
@@ -644,7 +662,10 @@
         </w:numPr>
       </w:pPr>
       <w:r>
-        <w:t>Add use case and requirements for consumers searching for a drug by indication.</w:t>
+        <w:t>Add use case and requirements for consumers searching for a drug by indication</w:t>
+      </w:r>
+      <w:r>
+        <w:t>.</w:t>
       </w:r>
     </w:p>
     <w:p>
@@ -658,6 +679,9 @@
       <w:r>
         <w:t>Saved searches should be split up by type and only be displayed with related search form</w:t>
       </w:r>
+      <w:r>
+        <w:t>.</w:t>
+      </w:r>
     </w:p>
     <w:p>
       <w:pPr>
@@ -670,6 +694,11 @@
       <w:r>
         <w:t>Allow a new search to be started from a saved search so that the criteria values can be modified slightly</w:t>
       </w:r>
+      <w:r>
+        <w:t>.</w:t>
+      </w:r>
+      <w:bookmarkStart w:id="0" w:name="_GoBack"/>
+      <w:bookmarkEnd w:id="0"/>
     </w:p>
     <w:p/>
     <w:p>
@@ -693,21 +722,27 @@
       <w:tr>
         <w:trPr>
           <w:cnfStyle w:val="100000000000" w:firstRow="1" w:lastRow="0" w:firstColumn="0" w:lastColumn="0" w:oddVBand="0" w:evenVBand="0" w:oddHBand="0" w:evenHBand="0" w:firstRowFirstColumn="0" w:firstRowLastColumn="0" w:lastRowFirstColumn="0" w:lastRowLastColumn="0"/>
+          <w:trHeight w:val="405"/>
         </w:trPr>
         <w:tc>
           <w:tcPr>
             <w:cnfStyle w:val="001000000000" w:firstRow="0" w:lastRow="0" w:firstColumn="1" w:lastColumn="0" w:oddVBand="0" w:evenVBand="0" w:oddHBand="0" w:evenHBand="0" w:firstRowFirstColumn="0" w:firstRowLastColumn="0" w:lastRowFirstColumn="0" w:lastRowLastColumn="0"/>
             <w:tcW w:w="6810" w:type="dxa"/>
+            <w:vAlign w:val="center"/>
           </w:tcPr>
           <w:p>
             <w:pPr>
               <w:rPr>
                 <w:b w:val="0"/>
+                <w:i/>
+                <w:sz w:val="22"/>
               </w:rPr>
             </w:pPr>
             <w:r>
               <w:rPr>
                 <w:b w:val="0"/>
+                <w:i/>
+                <w:sz w:val="22"/>
               </w:rPr>
               <w:t>Action Item</w:t>
             </w:r>
@@ -716,17 +751,22 @@
         <w:tc>
           <w:tcPr>
             <w:tcW w:w="3094" w:type="dxa"/>
+            <w:vAlign w:val="center"/>
           </w:tcPr>
           <w:p>
             <w:pPr>
               <w:cnfStyle w:val="100000000000" w:firstRow="1" w:lastRow="0" w:firstColumn="0" w:lastColumn="0" w:oddVBand="0" w:evenVBand="0" w:oddHBand="0" w:evenHBand="0" w:firstRowFirstColumn="0" w:firstRowLastColumn="0" w:lastRowFirstColumn="0" w:lastRowLastColumn="0"/>
               <w:rPr>
                 <w:b w:val="0"/>
+                <w:i/>
+                <w:sz w:val="22"/>
               </w:rPr>
             </w:pPr>
             <w:r>
               <w:rPr>
                 <w:b w:val="0"/>
+                <w:i/>
+                <w:sz w:val="22"/>
               </w:rPr>
               <w:t>Assignee</w:t>
             </w:r>
@@ -884,10 +924,7 @@
     </w:p>
     <w:p/>
     <w:p/>
-    <w:p>
-      <w:bookmarkStart w:id="0" w:name="_GoBack"/>
-      <w:bookmarkEnd w:id="0"/>
-    </w:p>
+    <w:p/>
     <w:sectPr>
       <w:footerReference w:type="default" r:id="rId9"/>
       <w:type w:val="continuous"/>
@@ -962,9 +999,8 @@
         <w:rFonts w:asciiTheme="minorHAnsi" w:hAnsiTheme="minorHAnsi" w:cstheme="minorHAnsi"/>
         <w:sz w:val="18"/>
         <w:szCs w:val="18"/>
-        <w:highlight w:val="yellow"/>
-      </w:rPr>
-      <w:t>04/28/2015</w:t>
+      </w:rPr>
+      <w:t>06/23/2015</w:t>
     </w:r>
     <w:r>
       <w:rPr>
@@ -2699,7 +2735,7 @@
 </file>
 
 <file path=customXml/itemProps1.xml><?xml version="1.0" encoding="utf-8"?>
-<ds:datastoreItem xmlns:ds="http://schemas.openxmlformats.org/officeDocument/2006/customXml" ds:itemID="{3428E56F-9349-4A1E-A66D-6997573BD357}">
+<ds:datastoreItem xmlns:ds="http://schemas.openxmlformats.org/officeDocument/2006/customXml" ds:itemID="{98B679BA-1F03-4DC4-9EA5-DC1EA613F28C}">
   <ds:schemaRefs>
     <ds:schemaRef ds:uri="http://schemas.openxmlformats.org/officeDocument/2006/bibliography"/>
   </ds:schemaRefs>

</xml_diff>